<commit_message>
Slightly format alignment of declaration and certificate pages
</commit_message>
<xml_diff>
--- a/backend/unsigned_editable_certificate.docx
+++ b/backend/unsigned_editable_certificate.docx
@@ -229,6 +229,14 @@
           <w:sz w:val="26"/>
           <w:szCs w:val="26"/>
         </w:rPr>
+        <w:t xml:space="preserve">Prof. </w:t>
+      </w:r>
+      <w:r>
+        <w:rPr>
+          <w:rFonts w:cs="Times New Roman" w:ascii="LM Roman 12" w:hAnsi="LM Roman 12"/>
+          <w:sz w:val="26"/>
+          <w:szCs w:val="26"/>
+        </w:rPr>
         <w:t>Vishwesha Guttal</w:t>
       </w:r>
     </w:p>
@@ -246,13 +254,21 @@
           <w:sz w:val="26"/>
           <w:szCs w:val="26"/>
         </w:rPr>
+        <w:t xml:space="preserve">Prof. </w:t>
+      </w:r>
+      <w:r>
+        <w:rPr>
+          <w:rFonts w:cs="Times New Roman" w:ascii="LM Roman 12" w:hAnsi="LM Roman 12"/>
+          <w:sz w:val="26"/>
+          <w:szCs w:val="26"/>
+        </w:rPr>
         <w:t>Rohini Balakrishnan</w:t>
       </w:r>
     </w:p>
     <w:p>
       <w:pPr>
         <w:pStyle w:val="Normal"/>
-        <w:spacing w:lineRule="auto" w:line="360"/>
+        <w:spacing w:lineRule="auto" w:line="360" w:before="0" w:after="160"/>
         <w:rPr>
           <w:rFonts w:ascii="LM Roman 12" w:hAnsi="LM Roman 12"/>
         </w:rPr>
@@ -263,21 +279,15 @@
           <w:sz w:val="26"/>
           <w:szCs w:val="26"/>
         </w:rPr>
+        <w:t xml:space="preserve">Prof. </w:t>
+      </w:r>
+      <w:r>
+        <w:rPr>
+          <w:rFonts w:cs="Times New Roman" w:ascii="LM Roman 12" w:hAnsi="LM Roman 12"/>
+          <w:sz w:val="26"/>
+          <w:szCs w:val="26"/>
+        </w:rPr>
         <w:t>Sutirth Dey</w:t>
-      </w:r>
-    </w:p>
-    <w:p>
-      <w:pPr>
-        <w:pStyle w:val="Normal"/>
-        <w:spacing w:lineRule="auto" w:line="360" w:before="0" w:after="160"/>
-        <w:rPr>
-          <w:rFonts w:ascii="LM Roman 12" w:hAnsi="LM Roman 12"/>
-        </w:rPr>
-      </w:pPr>
-      <w:r>
-        <w:rPr>
-          <w:rFonts w:ascii="LM Roman 12" w:hAnsi="LM Roman 12"/>
-        </w:rPr>
       </w:r>
     </w:p>
     <w:sectPr>
@@ -302,7 +312,7 @@
         <w:docPartGallery w:val="Page Numbers (Bottom of Page)"/>
         <w:docPartUnique w:val="true"/>
       </w:docPartObj>
-      <w:id w:val="50186052"/>
+      <w:id w:val="54923526"/>
     </w:sdtPr>
     <w:sdtContent>
       <w:p>

</xml_diff>